<commit_message>
Termino de la pregunta2
</commit_message>
<xml_diff>
--- a/problema2/soporte/diseno_gral.docx
+++ b/problema2/soporte/diseno_gral.docx
@@ -6,14 +6,23 @@
       <w:pPr>
         <w:rPr>
           <w:rFonts w:ascii="Verdana" w:hAnsi="Verdana"/>
+          <w:sz w:val="32"/>
         </w:rPr>
       </w:pPr>
       <w:r>
         <w:rPr>
           <w:rFonts w:ascii="Verdana" w:hAnsi="Verdana"/>
+          <w:sz w:val="32"/>
         </w:rPr>
         <w:t>Respuesta al problema2, tienda en línea de artesanías.</w:t>
       </w:r>
+    </w:p>
+    <w:p>
+      <w:pPr>
+        <w:rPr>
+          <w:rFonts w:ascii="Verdana" w:hAnsi="Verdana"/>
+        </w:rPr>
+      </w:pPr>
     </w:p>
     <w:p>
       <w:pPr>
@@ -114,6 +123,25 @@
         </w:rPr>
         <w:t>etc.</w:t>
       </w:r>
+      <w:r>
+        <w:rPr>
+          <w:rFonts w:ascii="Verdana" w:hAnsi="Verdana"/>
+        </w:rPr>
+        <w:t xml:space="preserve"> </w:t>
+      </w:r>
+    </w:p>
+    <w:p>
+      <w:pPr>
+        <w:rPr>
+          <w:rFonts w:ascii="Verdana" w:hAnsi="Verdana"/>
+        </w:rPr>
+      </w:pPr>
+      <w:r>
+        <w:rPr>
+          <w:rFonts w:ascii="Verdana" w:hAnsi="Verdana"/>
+        </w:rPr>
+        <w:t>Además falta el documento de la implementación que debe definir las características de la implementación del sistema</w:t>
+      </w:r>
     </w:p>
     <w:p>
       <w:pPr>
@@ -148,6 +176,12 @@
           <w:rFonts w:ascii="Verdana" w:hAnsi="Verdana"/>
         </w:rPr>
       </w:pPr>
+      <w:r>
+        <w:rPr>
+          <w:rFonts w:ascii="Verdana" w:hAnsi="Verdana"/>
+        </w:rPr>
+        <w:br w:type="page"/>
+      </w:r>
     </w:p>
     <w:p>
       <w:pPr>
@@ -161,6 +195,7 @@
           <w:rFonts w:ascii="Verdana" w:hAnsi="Verdana"/>
           <w:sz w:val="36"/>
         </w:rPr>
+        <w:lastRenderedPageBreak/>
         <w:t>Diseño General</w:t>
       </w:r>
     </w:p>
@@ -302,8 +337,9 @@
       <w:r>
         <w:rPr>
           <w:rFonts w:ascii="Verdana" w:hAnsi="Verdana"/>
+          <w:noProof/>
+          <w:lang w:eastAsia="es-MX"/>
         </w:rPr>
-        <w:lastRenderedPageBreak/>
         <w:drawing>
           <wp:inline distT="0" distB="0" distL="0" distR="0">
             <wp:extent cx="5612130" cy="4324350"/>
@@ -4938,6 +4974,8 @@
       <w:r>
         <w:rPr>
           <w:rFonts w:ascii="Verdana" w:hAnsi="Verdana"/>
+          <w:noProof/>
+          <w:lang w:eastAsia="es-MX"/>
         </w:rPr>
         <w:lastRenderedPageBreak/>
         <w:drawing>
@@ -9599,6 +9637,12 @@
           <w:rFonts w:ascii="Verdana" w:hAnsi="Verdana"/>
         </w:rPr>
       </w:pPr>
+      <w:r>
+        <w:rPr>
+          <w:rFonts w:ascii="Verdana" w:hAnsi="Verdana"/>
+        </w:rPr>
+        <w:br w:type="page"/>
+      </w:r>
     </w:p>
     <w:p>
       <w:pPr>
@@ -9614,6 +9658,7 @@
           <w:sz w:val="36"/>
           <w:szCs w:val="36"/>
         </w:rPr>
+        <w:lastRenderedPageBreak/>
         <w:t>Diseño de la base de datos</w:t>
       </w:r>
     </w:p>
@@ -9803,7 +9848,6 @@
           <w:noProof/>
           <w:lang w:eastAsia="es-MX"/>
         </w:rPr>
-        <w:lastRenderedPageBreak/>
         <w:drawing>
           <wp:inline distT="0" distB="0" distL="0" distR="0">
             <wp:extent cx="6391275" cy="3069494"/>
@@ -9869,13 +9913,16 @@
     </w:p>
     <w:p>
       <w:pPr>
-        <w:tabs>
-          <w:tab w:val="left" w:pos="2895"/>
-        </w:tabs>
         <w:rPr>
           <w:rFonts w:ascii="Verdana" w:hAnsi="Verdana"/>
         </w:rPr>
       </w:pPr>
+      <w:r>
+        <w:rPr>
+          <w:rFonts w:ascii="Verdana" w:hAnsi="Verdana"/>
+        </w:rPr>
+        <w:br w:type="page"/>
+      </w:r>
     </w:p>
     <w:p>
       <w:pPr>
@@ -9894,6 +9941,7 @@
           <w:sz w:val="36"/>
           <w:szCs w:val="36"/>
         </w:rPr>
+        <w:lastRenderedPageBreak/>
         <w:t>C</w:t>
       </w:r>
       <w:r>
@@ -10147,7 +10195,6 @@
           <w:rFonts w:ascii="Verdana" w:hAnsi="Verdana"/>
           <w:b/>
         </w:rPr>
-        <w:lastRenderedPageBreak/>
         <w:t>Resultado alternativo</w:t>
       </w:r>
     </w:p>
@@ -10197,7 +10244,10 @@
       <w:r>
         <w:rPr>
           <w:rFonts w:ascii="Verdana" w:hAnsi="Verdana"/>
+          <w:noProof/>
+          <w:lang w:eastAsia="es-MX"/>
         </w:rPr>
+        <w:lastRenderedPageBreak/>
         <w:drawing>
           <wp:inline distT="0" distB="0" distL="0" distR="0">
             <wp:extent cx="5612130" cy="4450715"/>
@@ -15565,6 +15615,8 @@
       <w:r>
         <w:rPr>
           <w:rFonts w:ascii="Verdana" w:hAnsi="Verdana"/>
+          <w:noProof/>
+          <w:lang w:eastAsia="es-MX"/>
         </w:rPr>
         <w:lastRenderedPageBreak/>
         <w:drawing>
@@ -19847,6 +19899,8 @@
       <w:r>
         <w:rPr>
           <w:rFonts w:ascii="Verdana" w:hAnsi="Verdana"/>
+          <w:noProof/>
+          <w:lang w:eastAsia="es-MX"/>
         </w:rPr>
         <w:lastRenderedPageBreak/>
         <w:drawing>
@@ -25111,13 +25165,16 @@
     </w:p>
     <w:p>
       <w:pPr>
-        <w:tabs>
-          <w:tab w:val="left" w:pos="2895"/>
-        </w:tabs>
         <w:rPr>
           <w:rFonts w:ascii="Verdana" w:hAnsi="Verdana"/>
         </w:rPr>
       </w:pPr>
+      <w:r>
+        <w:rPr>
+          <w:rFonts w:ascii="Verdana" w:hAnsi="Verdana"/>
+        </w:rPr>
+        <w:br w:type="page"/>
+      </w:r>
     </w:p>
     <w:p>
       <w:pPr>
@@ -25136,6 +25193,7 @@
           <w:sz w:val="36"/>
           <w:szCs w:val="36"/>
         </w:rPr>
+        <w:lastRenderedPageBreak/>
         <w:t>Diagramas de UI</w:t>
       </w:r>
     </w:p>
@@ -25148,6 +25206,12 @@
           <w:rFonts w:ascii="Verdana" w:hAnsi="Verdana"/>
         </w:rPr>
       </w:pPr>
+      <w:r>
+        <w:rPr>
+          <w:rFonts w:ascii="Verdana" w:hAnsi="Verdana"/>
+        </w:rPr>
+        <w:t>Diagrama de lujo de datos de un pedido</w:t>
+      </w:r>
     </w:p>
     <w:p>
       <w:pPr>
@@ -25158,26 +25222,58 @@
           <w:rFonts w:ascii="Verdana" w:hAnsi="Verdana"/>
         </w:rPr>
       </w:pPr>
-    </w:p>
-    <w:p>
-      <w:pPr>
-        <w:tabs>
-          <w:tab w:val="left" w:pos="2895"/>
-        </w:tabs>
+      <w:r>
         <w:rPr>
           <w:rFonts w:ascii="Verdana" w:hAnsi="Verdana"/>
+          <w:noProof/>
+          <w:lang w:eastAsia="es-MX"/>
         </w:rPr>
-      </w:pPr>
-    </w:p>
-    <w:p>
-      <w:pPr>
-        <w:tabs>
-          <w:tab w:val="left" w:pos="2895"/>
-        </w:tabs>
-        <w:rPr>
-          <w:rFonts w:ascii="Verdana" w:hAnsi="Verdana"/>
-        </w:rPr>
-      </w:pPr>
+        <w:drawing>
+          <wp:inline distT="0" distB="0" distL="0" distR="0">
+            <wp:extent cx="4225158" cy="7204841"/>
+            <wp:effectExtent l="0" t="0" r="0" b="0"/>
+            <wp:docPr id="1" name="Imagen 1" descr="C:\Users\el\Desktop\person\empleo\intelligential\prueba\problema2\soporte\UI_pedido.png"/>
+            <wp:cNvGraphicFramePr>
+              <a:graphicFrameLocks xmlns:a="http://schemas.openxmlformats.org/drawingml/2006/main" noChangeAspect="1"/>
+            </wp:cNvGraphicFramePr>
+            <a:graphic xmlns:a="http://schemas.openxmlformats.org/drawingml/2006/main">
+              <a:graphicData uri="http://schemas.openxmlformats.org/drawingml/2006/picture">
+                <pic:pic xmlns:pic="http://schemas.openxmlformats.org/drawingml/2006/picture">
+                  <pic:nvPicPr>
+                    <pic:cNvPr id="0" name="Picture 1" descr="C:\Users\el\Desktop\person\empleo\intelligential\prueba\problema2\soporte\UI_pedido.png"/>
+                    <pic:cNvPicPr>
+                      <a:picLocks noChangeAspect="1" noChangeArrowheads="1"/>
+                    </pic:cNvPicPr>
+                  </pic:nvPicPr>
+                  <pic:blipFill>
+                    <a:blip r:embed="rId15"/>
+                    <a:srcRect t="2103" b="9178"/>
+                    <a:stretch>
+                      <a:fillRect/>
+                    </a:stretch>
+                  </pic:blipFill>
+                  <pic:spPr bwMode="auto">
+                    <a:xfrm>
+                      <a:off x="0" y="0"/>
+                      <a:ext cx="4225158" cy="7204841"/>
+                    </a:xfrm>
+                    <a:prstGeom prst="rect">
+                      <a:avLst/>
+                    </a:prstGeom>
+                    <a:noFill/>
+                    <a:ln w="9525">
+                      <a:noFill/>
+                      <a:miter lim="800000"/>
+                      <a:headEnd/>
+                      <a:tailEnd/>
+                    </a:ln>
+                  </pic:spPr>
+                </pic:pic>
+              </a:graphicData>
+            </a:graphic>
+          </wp:inline>
+        </w:drawing>
+      </w:r>
     </w:p>
     <w:p>
       <w:pPr>
@@ -25196,6 +25292,7 @@
           <w:sz w:val="36"/>
           <w:szCs w:val="36"/>
         </w:rPr>
+        <w:lastRenderedPageBreak/>
         <w:t>Glosario</w:t>
       </w:r>
     </w:p>
@@ -25219,44 +25316,8 @@
         <w:rPr>
           <w:rFonts w:ascii="Verdana" w:hAnsi="Verdana"/>
         </w:rPr>
-        <w:t xml:space="preserve">. El </w:t>
+        <w:t>. El  producto que será</w:t>
       </w:r>
-      <w:proofErr w:type="spellStart"/>
-      <w:r>
-        <w:rPr>
-          <w:rFonts w:ascii="Verdana" w:hAnsi="Verdana"/>
-        </w:rPr>
-        <w:t>el</w:t>
-      </w:r>
-      <w:proofErr w:type="spellEnd"/>
-      <w:r>
-        <w:rPr>
-          <w:rFonts w:ascii="Verdana" w:hAnsi="Verdana"/>
-        </w:rPr>
-        <w:t xml:space="preserve"> producto se </w:t>
-      </w:r>
-      <w:proofErr w:type="spellStart"/>
-      <w:r>
-        <w:rPr>
-          <w:rFonts w:ascii="Verdana" w:hAnsi="Verdana"/>
-        </w:rPr>
-        <w:t>se</w:t>
-      </w:r>
-      <w:proofErr w:type="spellEnd"/>
-      <w:r>
-        <w:rPr>
-          <w:rFonts w:ascii="Verdana" w:hAnsi="Verdana"/>
-        </w:rPr>
-        <w:t xml:space="preserve"> </w:t>
-      </w:r>
-      <w:proofErr w:type="spellStart"/>
-      <w:r>
-        <w:rPr>
-          <w:rFonts w:ascii="Verdana" w:hAnsi="Verdana"/>
-        </w:rPr>
-        <w:t>enta</w:t>
-      </w:r>
-      <w:proofErr w:type="spellEnd"/>
       <w:r>
         <w:rPr>
           <w:rFonts w:ascii="Verdana" w:hAnsi="Verdana"/>
@@ -25544,7 +25605,6 @@
           <w:rFonts w:ascii="Verdana" w:hAnsi="Verdana"/>
           <w:b/>
         </w:rPr>
-        <w:lastRenderedPageBreak/>
         <w:t>Servicio de Mensajería</w:t>
       </w:r>
       <w:r>
@@ -25979,6 +26039,7 @@
   <w:style w:type="character" w:default="1" w:styleId="Fuentedeprrafopredeter">
     <w:name w:val="Default Paragraph Font"/>
     <w:uiPriority w:val="1"/>
+    <w:semiHidden/>
     <w:unhideWhenUsed/>
   </w:style>
   <w:style w:type="table" w:default="1" w:styleId="Tablanormal">

</xml_diff>